<commit_message>
Considerazioni + parametri iniziali
Considerazioni + parametri iniziali
</commit_message>
<xml_diff>
--- a/RelazioneMetodi.docx
+++ b/RelazioneMetodi.docx
@@ -9198,7 +9198,7 @@
                     <pic:cNvPicPr/>
                   </pic:nvPicPr>
                   <pic:blipFill>
-                    <a:blip r:embed="rId5"/>
+                    <a:blip r:embed="rId6"/>
                     <a:stretch>
                       <a:fillRect/>
                     </a:stretch>
@@ -9667,16 +9667,7 @@
                       <w:szCs w:val="24"/>
                       <w:lang w:val="it-IT"/>
                     </w:rPr>
-                    <m:t>x</m:t>
-                  </m:r>
-                  <m:r>
-                    <w:rPr>
-                      <w:rFonts w:ascii="Cambria Math" w:eastAsia="Times New Roman" w:hAnsi="Cambria Math" w:cstheme="majorHAnsi"/>
-                      <w:sz w:val="24"/>
-                      <w:szCs w:val="24"/>
-                      <w:lang w:val="it-IT"/>
-                    </w:rPr>
-                    <m:t>+0.6</m:t>
+                    <m:t>x+0.6</m:t>
                   </m:r>
                 </m:e>
               </m:d>
@@ -9735,16 +9726,7 @@
                       <w:szCs w:val="24"/>
                       <w:lang w:val="it-IT"/>
                     </w:rPr>
-                    <m:t>y</m:t>
-                  </m:r>
-                  <m:r>
-                    <w:rPr>
-                      <w:rFonts w:ascii="Cambria Math" w:eastAsia="Times New Roman" w:hAnsi="Cambria Math" w:cstheme="majorHAnsi"/>
-                      <w:sz w:val="24"/>
-                      <w:szCs w:val="24"/>
-                      <w:lang w:val="it-IT"/>
-                    </w:rPr>
-                    <m:t>-0.6</m:t>
+                    <m:t>y-0.6</m:t>
                   </m:r>
                 </m:e>
               </m:d>
@@ -9803,16 +9785,7 @@
                       <w:szCs w:val="24"/>
                       <w:lang w:val="it-IT"/>
                     </w:rPr>
-                    <m:t>z</m:t>
-                  </m:r>
-                  <m:r>
-                    <w:rPr>
-                      <w:rFonts w:ascii="Cambria Math" w:eastAsia="Times New Roman" w:hAnsi="Cambria Math" w:cstheme="majorHAnsi"/>
-                      <w:sz w:val="24"/>
-                      <w:szCs w:val="24"/>
-                      <w:lang w:val="it-IT"/>
-                    </w:rPr>
-                    <m:t>-0.5</m:t>
+                    <m:t>z-0.5</m:t>
                   </m:r>
                 </m:e>
               </m:d>
@@ -9858,16 +9831,7 @@
                   <w:szCs w:val="24"/>
                   <w:lang w:val="it-IT"/>
                 </w:rPr>
-                <m:t>1</m:t>
-              </m:r>
-              <m:r>
-                <w:rPr>
-                  <w:rFonts w:ascii="Cambria Math" w:eastAsia="Times New Roman" w:hAnsi="Cambria Math" w:cstheme="majorHAnsi"/>
-                  <w:sz w:val="24"/>
-                  <w:szCs w:val="24"/>
-                  <w:lang w:val="it-IT"/>
-                </w:rPr>
-                <m:t>.2</m:t>
+                <m:t>1.2</m:t>
               </m:r>
             </m:e>
             <m:sup>
@@ -10175,7 +10139,7 @@
                     <pic:cNvPicPr/>
                   </pic:nvPicPr>
                   <pic:blipFill>
-                    <a:blip r:embed="rId6"/>
+                    <a:blip r:embed="rId7"/>
                     <a:stretch>
                       <a:fillRect/>
                     </a:stretch>
@@ -10686,7 +10650,6 @@
           <w:lang w:val="en-US"/>
         </w:rPr>
       </w:pPr>
-      <w:bookmarkStart w:id="0" w:name="_GoBack"/>
       <w:r>
         <w:rPr>
           <w:noProof/>
@@ -10708,7 +10671,7 @@
                     <pic:cNvPicPr/>
                   </pic:nvPicPr>
                   <pic:blipFill>
-                    <a:blip r:embed="rId7"/>
+                    <a:blip r:embed="rId8"/>
                     <a:stretch>
                       <a:fillRect/>
                     </a:stretch>
@@ -10728,7 +10691,6 @@
           </wp:inline>
         </w:drawing>
       </w:r>
-      <w:bookmarkEnd w:id="0"/>
     </w:p>
     <w:p>
       <w:pPr>
@@ -11109,7 +11071,7 @@
                     </pic:cNvPicPr>
                   </pic:nvPicPr>
                   <pic:blipFill>
-                    <a:blip r:embed="rId8">
+                    <a:blip r:embed="rId9">
                       <a:extLst>
                         <a:ext uri="{28A0092B-C50C-407E-A947-70E740481C1C}">
                           <a14:useLocalDpi xmlns:a14="http://schemas.microsoft.com/office/drawing/2010/main" val="0"/>
@@ -11162,6 +11124,832 @@
         </w:rPr>
       </w:pPr>
     </w:p>
+    <w:p>
+      <w:pPr>
+        <w:spacing w:line="360" w:lineRule="auto"/>
+        <w:jc w:val="both"/>
+        <w:rPr>
+          <w:rFonts w:asciiTheme="majorHAnsi" w:eastAsia="Times New Roman" w:hAnsiTheme="majorHAnsi" w:cstheme="majorHAnsi"/>
+          <w:sz w:val="32"/>
+          <w:szCs w:val="32"/>
+          <w:lang w:val="it-IT"/>
+        </w:rPr>
+      </w:pPr>
+    </w:p>
+    <w:p>
+      <w:pPr>
+        <w:spacing w:line="360" w:lineRule="auto"/>
+        <w:jc w:val="both"/>
+        <w:rPr>
+          <w:rFonts w:asciiTheme="majorHAnsi" w:eastAsia="Times New Roman" w:hAnsiTheme="majorHAnsi" w:cstheme="majorHAnsi"/>
+          <w:sz w:val="36"/>
+          <w:szCs w:val="36"/>
+          <w:lang w:val="it-IT"/>
+        </w:rPr>
+      </w:pPr>
+      <w:r>
+        <w:rPr>
+          <w:rFonts w:asciiTheme="majorHAnsi" w:eastAsia="Times New Roman" w:hAnsiTheme="majorHAnsi" w:cstheme="majorHAnsi"/>
+          <w:sz w:val="36"/>
+          <w:szCs w:val="36"/>
+          <w:lang w:val="it-IT"/>
+        </w:rPr>
+        <w:lastRenderedPageBreak/>
+        <w:t>CONSIDERAZIONI GENERALI</w:t>
+      </w:r>
+    </w:p>
+    <w:p>
+      <w:pPr>
+        <w:spacing w:line="360" w:lineRule="auto"/>
+        <w:jc w:val="both"/>
+        <w:rPr>
+          <w:rFonts w:asciiTheme="majorHAnsi" w:eastAsia="Times New Roman" w:hAnsiTheme="majorHAnsi" w:cstheme="majorHAnsi"/>
+          <w:sz w:val="24"/>
+          <w:szCs w:val="24"/>
+          <w:lang w:val="it-IT"/>
+        </w:rPr>
+      </w:pPr>
+      <w:r>
+        <w:rPr>
+          <w:rFonts w:asciiTheme="majorHAnsi" w:eastAsia="Times New Roman" w:hAnsiTheme="majorHAnsi" w:cstheme="majorHAnsi"/>
+          <w:sz w:val="24"/>
+          <w:szCs w:val="24"/>
+          <w:lang w:val="it-IT"/>
+        </w:rPr>
+        <w:t>Il simplesso è un algoritmo di ordine zero, volendo utilizzare un algoritmo di ordine uno e osservando che la funzione di costo nel nostro caso presenta un solo minimo zero, potremmo utilizzare il metodo Quasi-Newton nel quale usufruiamo dell’informazione sulla pendenza grazie al calcolo della matrice Hessiana della funzione obiettivo</w:t>
+      </w:r>
+      <w:r>
+        <w:rPr>
+          <w:rFonts w:asciiTheme="majorHAnsi" w:eastAsia="Times New Roman" w:hAnsiTheme="majorHAnsi" w:cstheme="majorHAnsi"/>
+          <w:sz w:val="24"/>
+          <w:szCs w:val="24"/>
+          <w:lang w:val="it-IT"/>
+        </w:rPr>
+        <w:t>.</w:t>
+      </w:r>
+    </w:p>
+    <w:p>
+      <w:pPr>
+        <w:spacing w:line="360" w:lineRule="auto"/>
+        <w:jc w:val="both"/>
+        <w:rPr>
+          <w:rFonts w:asciiTheme="majorHAnsi" w:eastAsia="Times New Roman" w:hAnsiTheme="majorHAnsi" w:cstheme="majorHAnsi"/>
+          <w:sz w:val="24"/>
+          <w:szCs w:val="24"/>
+          <w:lang w:val="it-IT"/>
+        </w:rPr>
+      </w:pPr>
+    </w:p>
+    <w:p>
+      <w:pPr>
+        <w:spacing w:line="360" w:lineRule="auto"/>
+        <w:jc w:val="both"/>
+        <w:rPr>
+          <w:rFonts w:asciiTheme="majorHAnsi" w:eastAsia="Times New Roman" w:hAnsiTheme="majorHAnsi" w:cstheme="majorHAnsi"/>
+          <w:sz w:val="24"/>
+          <w:szCs w:val="24"/>
+          <w:lang w:val="it-IT"/>
+        </w:rPr>
+      </w:pPr>
+      <w:r>
+        <w:rPr>
+          <w:rFonts w:asciiTheme="majorHAnsi" w:eastAsia="Times New Roman" w:hAnsiTheme="majorHAnsi" w:cstheme="majorHAnsi"/>
+          <w:sz w:val="24"/>
+          <w:szCs w:val="24"/>
+          <w:lang w:val="it-IT"/>
+        </w:rPr>
+        <w:t xml:space="preserve">Il numero minimo di misuratori deve essere pari al numero di incognite del nostro problema per far </w:t>
+      </w:r>
+      <w:proofErr w:type="spellStart"/>
+      <w:r>
+        <w:rPr>
+          <w:rFonts w:asciiTheme="majorHAnsi" w:eastAsia="Times New Roman" w:hAnsiTheme="majorHAnsi" w:cstheme="majorHAnsi"/>
+          <w:sz w:val="24"/>
+          <w:szCs w:val="24"/>
+          <w:lang w:val="it-IT"/>
+        </w:rPr>
+        <w:t>si</w:t>
+      </w:r>
+      <w:proofErr w:type="spellEnd"/>
+      <w:r>
+        <w:rPr>
+          <w:rFonts w:asciiTheme="majorHAnsi" w:eastAsia="Times New Roman" w:hAnsiTheme="majorHAnsi" w:cstheme="majorHAnsi"/>
+          <w:sz w:val="24"/>
+          <w:szCs w:val="24"/>
+          <w:lang w:val="it-IT"/>
+        </w:rPr>
+        <w:t xml:space="preserve"> che il sistema sia determinato. Nonostante ciò ci serviamo di molti più misuratori nell’eventualità non ideale che le misurazioni siano affette da rumore al fine di minimizzare correttamente come se stessimo filtrando tale rumore grazie alla media delle misurazioni in fase di normalizzazione.</w:t>
+      </w:r>
+    </w:p>
+    <w:p>
+      <w:pPr>
+        <w:spacing w:line="360" w:lineRule="auto"/>
+        <w:jc w:val="both"/>
+        <w:rPr>
+          <w:rFonts w:asciiTheme="majorHAnsi" w:eastAsia="Times New Roman" w:hAnsiTheme="majorHAnsi" w:cstheme="majorHAnsi"/>
+          <w:sz w:val="36"/>
+          <w:szCs w:val="36"/>
+          <w:lang w:val="it-IT"/>
+        </w:rPr>
+      </w:pPr>
+    </w:p>
+    <w:p>
+      <w:pPr>
+        <w:spacing w:line="360" w:lineRule="auto"/>
+        <w:jc w:val="both"/>
+        <w:rPr>
+          <w:rFonts w:asciiTheme="majorHAnsi" w:eastAsia="Times New Roman" w:hAnsiTheme="majorHAnsi" w:cstheme="majorHAnsi"/>
+          <w:sz w:val="32"/>
+          <w:szCs w:val="32"/>
+          <w:lang w:val="it-IT"/>
+        </w:rPr>
+      </w:pPr>
+      <w:r>
+        <w:rPr>
+          <w:rFonts w:asciiTheme="majorHAnsi" w:eastAsia="Times New Roman" w:hAnsiTheme="majorHAnsi" w:cstheme="majorHAnsi"/>
+          <w:sz w:val="36"/>
+          <w:szCs w:val="36"/>
+          <w:lang w:val="it-IT"/>
+        </w:rPr>
+        <w:t>CONSIDERAZIONI SUI PARAMETRI INIZIALI</w:t>
+      </w:r>
+    </w:p>
+    <w:p>
+      <w:pPr>
+        <w:spacing w:line="360" w:lineRule="auto"/>
+        <w:jc w:val="both"/>
+        <w:rPr>
+          <w:rFonts w:asciiTheme="majorHAnsi" w:eastAsia="Times New Roman" w:hAnsiTheme="majorHAnsi" w:cstheme="majorHAnsi"/>
+          <w:b/>
+          <w:sz w:val="32"/>
+          <w:szCs w:val="32"/>
+          <w:lang w:val="it-IT"/>
+        </w:rPr>
+      </w:pPr>
+      <w:r>
+        <w:rPr>
+          <w:rFonts w:asciiTheme="majorHAnsi" w:eastAsia="Times New Roman" w:hAnsiTheme="majorHAnsi" w:cstheme="majorHAnsi"/>
+          <w:b/>
+          <w:sz w:val="32"/>
+          <w:szCs w:val="32"/>
+          <w:lang w:val="it-IT"/>
+        </w:rPr>
+        <w:t>S</w:t>
+      </w:r>
+      <w:r>
+        <w:rPr>
+          <w:rFonts w:asciiTheme="majorHAnsi" w:eastAsia="Times New Roman" w:hAnsiTheme="majorHAnsi" w:cstheme="majorHAnsi"/>
+          <w:b/>
+          <w:sz w:val="32"/>
+          <w:szCs w:val="32"/>
+          <w:lang w:val="it-IT"/>
+        </w:rPr>
+        <w:t>UPERFICIE INIZIALE DEL POLITOPO</w:t>
+      </w:r>
+    </w:p>
+    <w:p>
+      <w:pPr>
+        <w:spacing w:line="360" w:lineRule="auto"/>
+        <w:jc w:val="both"/>
+        <w:rPr>
+          <w:rFonts w:asciiTheme="majorHAnsi" w:eastAsia="Times New Roman" w:hAnsiTheme="majorHAnsi" w:cstheme="majorHAnsi"/>
+          <w:sz w:val="24"/>
+          <w:szCs w:val="24"/>
+          <w:lang w:val="it-IT"/>
+        </w:rPr>
+      </w:pPr>
+      <w:r>
+        <w:rPr>
+          <w:rFonts w:asciiTheme="majorHAnsi" w:eastAsia="Times New Roman" w:hAnsiTheme="majorHAnsi" w:cstheme="majorHAnsi"/>
+          <w:sz w:val="24"/>
+          <w:szCs w:val="24"/>
+          <w:lang w:val="it-IT"/>
+        </w:rPr>
+        <w:t>A</w:t>
+      </w:r>
+      <w:r>
+        <w:rPr>
+          <w:rFonts w:asciiTheme="majorHAnsi" w:eastAsia="Times New Roman" w:hAnsiTheme="majorHAnsi" w:cstheme="majorHAnsi"/>
+          <w:sz w:val="24"/>
+          <w:szCs w:val="24"/>
+          <w:lang w:val="it-IT"/>
+        </w:rPr>
+        <w:t>l diminuire della superficie iniziale del politopo diminuisce il nu</w:t>
+      </w:r>
+      <w:r>
+        <w:rPr>
+          <w:rFonts w:asciiTheme="majorHAnsi" w:eastAsia="Times New Roman" w:hAnsiTheme="majorHAnsi" w:cstheme="majorHAnsi"/>
+          <w:sz w:val="24"/>
+          <w:szCs w:val="24"/>
+          <w:lang w:val="it-IT"/>
+        </w:rPr>
+        <w:t>mero di dimezzamenti richiesti. P</w:t>
+      </w:r>
+      <w:r>
+        <w:rPr>
+          <w:rFonts w:asciiTheme="majorHAnsi" w:eastAsia="Times New Roman" w:hAnsiTheme="majorHAnsi" w:cstheme="majorHAnsi"/>
+          <w:sz w:val="24"/>
+          <w:szCs w:val="24"/>
+          <w:lang w:val="it-IT"/>
+        </w:rPr>
+        <w:t>er</w:t>
+      </w:r>
+      <w:r>
+        <w:rPr>
+          <w:rFonts w:asciiTheme="majorHAnsi" w:eastAsia="Times New Roman" w:hAnsiTheme="majorHAnsi" w:cstheme="majorHAnsi"/>
+          <w:sz w:val="24"/>
+          <w:szCs w:val="24"/>
+          <w:lang w:val="it-IT"/>
+        </w:rPr>
+        <w:t xml:space="preserve"> un</w:t>
+      </w:r>
+      <w:r>
+        <w:rPr>
+          <w:rFonts w:asciiTheme="majorHAnsi" w:eastAsia="Times New Roman" w:hAnsiTheme="majorHAnsi" w:cstheme="majorHAnsi"/>
+          <w:sz w:val="24"/>
+          <w:szCs w:val="24"/>
+          <w:lang w:val="it-IT"/>
+        </w:rPr>
+        <w:t xml:space="preserve"> basso numero di iterazioni</w:t>
+      </w:r>
+      <w:r>
+        <w:rPr>
+          <w:rFonts w:asciiTheme="majorHAnsi" w:eastAsia="Times New Roman" w:hAnsiTheme="majorHAnsi" w:cstheme="majorHAnsi"/>
+          <w:sz w:val="24"/>
+          <w:szCs w:val="24"/>
+          <w:lang w:val="it-IT"/>
+        </w:rPr>
+        <w:t>, u</w:t>
+      </w:r>
+      <w:r>
+        <w:rPr>
+          <w:rFonts w:asciiTheme="majorHAnsi" w:eastAsia="Times New Roman" w:hAnsiTheme="majorHAnsi" w:cstheme="majorHAnsi"/>
+          <w:sz w:val="24"/>
+          <w:szCs w:val="24"/>
+          <w:lang w:val="it-IT"/>
+        </w:rPr>
+        <w:t>na prima approssimazione del minimo è grossolana.</w:t>
+      </w:r>
+    </w:p>
+    <w:p>
+      <w:pPr>
+        <w:spacing w:line="360" w:lineRule="auto"/>
+        <w:jc w:val="both"/>
+        <w:rPr>
+          <w:rFonts w:asciiTheme="majorHAnsi" w:eastAsia="Times New Roman" w:hAnsiTheme="majorHAnsi" w:cstheme="majorHAnsi"/>
+          <w:sz w:val="24"/>
+          <w:szCs w:val="24"/>
+          <w:lang w:val="it-IT"/>
+        </w:rPr>
+      </w:pPr>
+      <w:r>
+        <w:rPr>
+          <w:rFonts w:asciiTheme="majorHAnsi" w:eastAsia="Times New Roman" w:hAnsiTheme="majorHAnsi" w:cstheme="majorHAnsi"/>
+          <w:sz w:val="24"/>
+          <w:szCs w:val="24"/>
+          <w:lang w:val="it-IT"/>
+        </w:rPr>
+        <w:t>Risulta</w:t>
+      </w:r>
+      <w:r>
+        <w:rPr>
+          <w:rFonts w:asciiTheme="majorHAnsi" w:eastAsia="Times New Roman" w:hAnsiTheme="majorHAnsi" w:cstheme="majorHAnsi"/>
+          <w:sz w:val="24"/>
+          <w:szCs w:val="24"/>
+          <w:lang w:val="it-IT"/>
+        </w:rPr>
+        <w:t xml:space="preserve"> più veloce nel caso il politopo si trovi vicino al minimo a causa della riduzione della probabilità di dimezzamenti.</w:t>
+      </w:r>
+    </w:p>
+    <w:p>
+      <w:pPr>
+        <w:spacing w:line="360" w:lineRule="auto"/>
+        <w:jc w:val="both"/>
+        <w:rPr>
+          <w:rFonts w:asciiTheme="majorHAnsi" w:eastAsia="Times New Roman" w:hAnsiTheme="majorHAnsi" w:cstheme="majorHAnsi"/>
+          <w:sz w:val="24"/>
+          <w:szCs w:val="24"/>
+          <w:lang w:val="it-IT"/>
+        </w:rPr>
+      </w:pPr>
+      <w:r>
+        <w:rPr>
+          <w:rFonts w:asciiTheme="majorHAnsi" w:eastAsia="Times New Roman" w:hAnsiTheme="majorHAnsi" w:cstheme="majorHAnsi"/>
+          <w:sz w:val="24"/>
+          <w:szCs w:val="24"/>
+          <w:lang w:val="it-IT"/>
+        </w:rPr>
+        <w:t>D</w:t>
+      </w:r>
+      <w:r>
+        <w:rPr>
+          <w:rFonts w:asciiTheme="majorHAnsi" w:eastAsia="Times New Roman" w:hAnsiTheme="majorHAnsi" w:cstheme="majorHAnsi"/>
+          <w:sz w:val="24"/>
+          <w:szCs w:val="24"/>
+          <w:lang w:val="it-IT"/>
+        </w:rPr>
+        <w:t>'altro canto aumenta il numero di passi iterativi per raggiungere la zona dello spazio di ricerca ove risiede il minimo.</w:t>
+      </w:r>
+    </w:p>
+    <w:p>
+      <w:pPr>
+        <w:spacing w:line="360" w:lineRule="auto"/>
+        <w:jc w:val="both"/>
+        <w:rPr>
+          <w:rFonts w:asciiTheme="majorHAnsi" w:eastAsia="Times New Roman" w:hAnsiTheme="majorHAnsi" w:cstheme="majorHAnsi"/>
+          <w:sz w:val="24"/>
+          <w:szCs w:val="24"/>
+          <w:lang w:val="it-IT"/>
+        </w:rPr>
+      </w:pPr>
+    </w:p>
+    <w:p>
+      <w:pPr>
+        <w:spacing w:line="360" w:lineRule="auto"/>
+        <w:jc w:val="both"/>
+        <w:rPr>
+          <w:rFonts w:asciiTheme="majorHAnsi" w:eastAsia="Times New Roman" w:hAnsiTheme="majorHAnsi" w:cstheme="majorHAnsi"/>
+          <w:sz w:val="24"/>
+          <w:szCs w:val="24"/>
+          <w:lang w:val="it-IT"/>
+        </w:rPr>
+      </w:pPr>
+      <w:r>
+        <w:rPr>
+          <w:rFonts w:asciiTheme="majorHAnsi" w:eastAsia="Times New Roman" w:hAnsiTheme="majorHAnsi" w:cstheme="majorHAnsi"/>
+          <w:sz w:val="24"/>
+          <w:szCs w:val="24"/>
+          <w:lang w:val="it-IT"/>
+        </w:rPr>
+        <w:t>A</w:t>
+      </w:r>
+      <w:r>
+        <w:rPr>
+          <w:rFonts w:asciiTheme="majorHAnsi" w:eastAsia="Times New Roman" w:hAnsiTheme="majorHAnsi" w:cstheme="majorHAnsi"/>
+          <w:sz w:val="24"/>
+          <w:szCs w:val="24"/>
+          <w:lang w:val="it-IT"/>
+        </w:rPr>
+        <w:t>ll'aumentare della superficie iniziale avvengono più dimezzamenti, dunque il politopo si ribalta inutilmente intorno ad un minimo prima di dimezzarsi.</w:t>
+      </w:r>
+    </w:p>
+    <w:p>
+      <w:pPr>
+        <w:spacing w:line="360" w:lineRule="auto"/>
+        <w:jc w:val="both"/>
+        <w:rPr>
+          <w:rFonts w:asciiTheme="majorHAnsi" w:eastAsia="Times New Roman" w:hAnsiTheme="majorHAnsi" w:cstheme="majorHAnsi"/>
+          <w:sz w:val="24"/>
+          <w:szCs w:val="24"/>
+          <w:lang w:val="it-IT"/>
+        </w:rPr>
+      </w:pPr>
+      <w:r>
+        <w:rPr>
+          <w:rFonts w:asciiTheme="majorHAnsi" w:eastAsia="Times New Roman" w:hAnsiTheme="majorHAnsi" w:cstheme="majorHAnsi"/>
+          <w:sz w:val="24"/>
+          <w:szCs w:val="24"/>
+          <w:lang w:val="it-IT"/>
+        </w:rPr>
+        <w:t xml:space="preserve">A causa dei dimezzamenti iniziali l'approssimazione per un numero basso di iterazioni è migliore poiché il politopo si sarà dimezzato sul vertice minimo guadagnando un vantaggio sulla distanza che lo separa </w:t>
+      </w:r>
+      <w:r>
+        <w:rPr>
+          <w:rFonts w:asciiTheme="majorHAnsi" w:eastAsia="Times New Roman" w:hAnsiTheme="majorHAnsi" w:cstheme="majorHAnsi"/>
+          <w:sz w:val="24"/>
+          <w:szCs w:val="24"/>
+          <w:lang w:val="it-IT"/>
+        </w:rPr>
+        <w:lastRenderedPageBreak/>
+        <w:t>dal minimo, d'altro canto questa operazione è lenta a causa della necessità di inutili ribaltamenti prima di intercettare la condizione di dimezzamento.</w:t>
+      </w:r>
+    </w:p>
+    <w:p>
+      <w:pPr>
+        <w:spacing w:line="360" w:lineRule="auto"/>
+        <w:jc w:val="both"/>
+        <w:rPr>
+          <w:rFonts w:asciiTheme="majorHAnsi" w:eastAsia="Times New Roman" w:hAnsiTheme="majorHAnsi" w:cstheme="majorHAnsi"/>
+          <w:sz w:val="24"/>
+          <w:szCs w:val="24"/>
+          <w:lang w:val="it-IT"/>
+        </w:rPr>
+      </w:pPr>
+      <w:r>
+        <w:rPr>
+          <w:rFonts w:asciiTheme="majorHAnsi" w:eastAsia="Times New Roman" w:hAnsiTheme="majorHAnsi" w:cstheme="majorHAnsi"/>
+          <w:sz w:val="24"/>
+          <w:szCs w:val="24"/>
+          <w:lang w:val="it-IT"/>
+        </w:rPr>
+        <w:t>U</w:t>
+      </w:r>
+      <w:r>
+        <w:rPr>
+          <w:rFonts w:asciiTheme="majorHAnsi" w:eastAsia="Times New Roman" w:hAnsiTheme="majorHAnsi" w:cstheme="majorHAnsi"/>
+          <w:sz w:val="24"/>
+          <w:szCs w:val="24"/>
+          <w:lang w:val="it-IT"/>
+        </w:rPr>
+        <w:t xml:space="preserve">na volta raggiunta una superficie ridotta il politopo comincia a capovolgersi creando un solido che avanza verso il minimo come nel caso prima citato. </w:t>
+      </w:r>
+    </w:p>
+    <w:p>
+      <w:pPr>
+        <w:spacing w:line="360" w:lineRule="auto"/>
+        <w:jc w:val="both"/>
+        <w:rPr>
+          <w:rFonts w:asciiTheme="majorHAnsi" w:eastAsia="Times New Roman" w:hAnsiTheme="majorHAnsi" w:cstheme="majorHAnsi"/>
+          <w:sz w:val="24"/>
+          <w:szCs w:val="24"/>
+          <w:lang w:val="it-IT"/>
+        </w:rPr>
+      </w:pPr>
+      <w:r>
+        <w:rPr>
+          <w:rFonts w:asciiTheme="majorHAnsi" w:eastAsia="Times New Roman" w:hAnsiTheme="majorHAnsi" w:cstheme="majorHAnsi"/>
+          <w:sz w:val="24"/>
+          <w:szCs w:val="24"/>
+          <w:lang w:val="it-IT"/>
+        </w:rPr>
+        <w:t>N</w:t>
+      </w:r>
+      <w:r>
+        <w:rPr>
+          <w:rFonts w:asciiTheme="majorHAnsi" w:eastAsia="Times New Roman" w:hAnsiTheme="majorHAnsi" w:cstheme="majorHAnsi"/>
+          <w:sz w:val="24"/>
+          <w:szCs w:val="24"/>
+          <w:lang w:val="it-IT"/>
+        </w:rPr>
+        <w:t>el caso il politopo si trovi vicino al minimo il dimezzamento risulta più veloce che l'avvicinamento per capovolgimenti del vertice massimo.</w:t>
+      </w:r>
+    </w:p>
+    <w:p>
+      <w:pPr>
+        <w:spacing w:line="360" w:lineRule="auto"/>
+        <w:jc w:val="both"/>
+        <w:rPr>
+          <w:rFonts w:asciiTheme="majorHAnsi" w:eastAsia="Times New Roman" w:hAnsiTheme="majorHAnsi" w:cstheme="majorHAnsi"/>
+          <w:sz w:val="24"/>
+          <w:szCs w:val="24"/>
+          <w:lang w:val="it-IT"/>
+        </w:rPr>
+      </w:pPr>
+    </w:p>
+    <w:p>
+      <w:pPr>
+        <w:spacing w:line="360" w:lineRule="auto"/>
+        <w:jc w:val="both"/>
+        <w:rPr>
+          <w:rFonts w:asciiTheme="majorHAnsi" w:eastAsia="Times New Roman" w:hAnsiTheme="majorHAnsi" w:cstheme="majorHAnsi"/>
+          <w:b/>
+          <w:sz w:val="32"/>
+          <w:szCs w:val="32"/>
+          <w:lang w:val="it-IT"/>
+        </w:rPr>
+      </w:pPr>
+      <w:r>
+        <w:rPr>
+          <w:rFonts w:asciiTheme="majorHAnsi" w:eastAsia="Times New Roman" w:hAnsiTheme="majorHAnsi" w:cstheme="majorHAnsi"/>
+          <w:b/>
+          <w:sz w:val="32"/>
+          <w:szCs w:val="32"/>
+          <w:lang w:val="it-IT"/>
+        </w:rPr>
+        <w:t>POSIZIONE INIZIALE</w:t>
+      </w:r>
+    </w:p>
+    <w:p>
+      <w:pPr>
+        <w:spacing w:line="360" w:lineRule="auto"/>
+        <w:jc w:val="both"/>
+        <w:rPr>
+          <w:rFonts w:asciiTheme="majorHAnsi" w:eastAsia="Times New Roman" w:hAnsiTheme="majorHAnsi" w:cstheme="majorHAnsi"/>
+          <w:sz w:val="24"/>
+          <w:szCs w:val="24"/>
+          <w:lang w:val="it-IT"/>
+        </w:rPr>
+      </w:pPr>
+      <w:r>
+        <w:rPr>
+          <w:rFonts w:asciiTheme="majorHAnsi" w:eastAsia="Times New Roman" w:hAnsiTheme="majorHAnsi" w:cstheme="majorHAnsi"/>
+          <w:sz w:val="24"/>
+          <w:szCs w:val="24"/>
+          <w:lang w:val="it-IT"/>
+        </w:rPr>
+        <w:t>Un politopo che parte vicino ad un minimo converge prima al minimo in ogni caso, prendiamo l'esempio del crimine inverso.</w:t>
+      </w:r>
+    </w:p>
+    <w:p>
+      <w:pPr>
+        <w:spacing w:line="360" w:lineRule="auto"/>
+        <w:jc w:val="both"/>
+        <w:rPr>
+          <w:rFonts w:asciiTheme="majorHAnsi" w:eastAsia="Times New Roman" w:hAnsiTheme="majorHAnsi" w:cstheme="majorHAnsi"/>
+          <w:sz w:val="32"/>
+          <w:szCs w:val="32"/>
+          <w:lang w:val="it-IT"/>
+        </w:rPr>
+      </w:pPr>
+    </w:p>
+    <w:p>
+      <w:pPr>
+        <w:spacing w:line="360" w:lineRule="auto"/>
+        <w:jc w:val="both"/>
+        <w:rPr>
+          <w:rFonts w:asciiTheme="majorHAnsi" w:eastAsia="Times New Roman" w:hAnsiTheme="majorHAnsi" w:cstheme="majorHAnsi"/>
+          <w:b/>
+          <w:sz w:val="32"/>
+          <w:szCs w:val="32"/>
+          <w:lang w:val="it-IT"/>
+        </w:rPr>
+      </w:pPr>
+      <w:r>
+        <w:rPr>
+          <w:rFonts w:asciiTheme="majorHAnsi" w:eastAsia="Times New Roman" w:hAnsiTheme="majorHAnsi" w:cstheme="majorHAnsi"/>
+          <w:b/>
+          <w:sz w:val="32"/>
+          <w:szCs w:val="32"/>
+          <w:lang w:val="it-IT"/>
+        </w:rPr>
+        <w:t>FUNZIONE DI ARRESTO SULLA SUPERFICIE</w:t>
+      </w:r>
+    </w:p>
+    <w:p>
+      <w:pPr>
+        <w:spacing w:line="360" w:lineRule="auto"/>
+        <w:jc w:val="both"/>
+        <w:rPr>
+          <w:rFonts w:asciiTheme="majorHAnsi" w:eastAsia="Times New Roman" w:hAnsiTheme="majorHAnsi" w:cstheme="majorHAnsi"/>
+          <w:sz w:val="24"/>
+          <w:szCs w:val="24"/>
+          <w:lang w:val="it-IT"/>
+        </w:rPr>
+      </w:pPr>
+      <w:r>
+        <w:rPr>
+          <w:rFonts w:asciiTheme="majorHAnsi" w:eastAsia="Times New Roman" w:hAnsiTheme="majorHAnsi" w:cstheme="majorHAnsi"/>
+          <w:sz w:val="24"/>
+          <w:szCs w:val="24"/>
+          <w:lang w:val="it-IT"/>
+        </w:rPr>
+        <w:t>Q</w:t>
+      </w:r>
+      <w:r>
+        <w:rPr>
+          <w:rFonts w:asciiTheme="majorHAnsi" w:eastAsia="Times New Roman" w:hAnsiTheme="majorHAnsi" w:cstheme="majorHAnsi"/>
+          <w:sz w:val="24"/>
+          <w:szCs w:val="24"/>
+          <w:lang w:val="it-IT"/>
+        </w:rPr>
+        <w:t xml:space="preserve">uesto parametro incide in maniera drastica sulla qualità dell'approssimazione del punto di minimo che verrà effettuata. </w:t>
+      </w:r>
+    </w:p>
+    <w:p>
+      <w:pPr>
+        <w:spacing w:line="360" w:lineRule="auto"/>
+        <w:jc w:val="both"/>
+        <w:rPr>
+          <w:rFonts w:asciiTheme="majorHAnsi" w:eastAsia="Times New Roman" w:hAnsiTheme="majorHAnsi" w:cstheme="majorHAnsi"/>
+          <w:sz w:val="24"/>
+          <w:szCs w:val="24"/>
+          <w:lang w:val="it-IT"/>
+        </w:rPr>
+      </w:pPr>
+      <w:r>
+        <w:rPr>
+          <w:rFonts w:asciiTheme="majorHAnsi" w:eastAsia="Times New Roman" w:hAnsiTheme="majorHAnsi" w:cstheme="majorHAnsi"/>
+          <w:sz w:val="24"/>
+          <w:szCs w:val="24"/>
+          <w:lang w:val="it-IT"/>
+        </w:rPr>
+        <w:t>V</w:t>
+      </w:r>
+      <w:r>
+        <w:rPr>
+          <w:rFonts w:asciiTheme="majorHAnsi" w:eastAsia="Times New Roman" w:hAnsiTheme="majorHAnsi" w:cstheme="majorHAnsi"/>
+          <w:sz w:val="24"/>
+          <w:szCs w:val="24"/>
+          <w:lang w:val="it-IT"/>
+        </w:rPr>
+        <w:t>a regolato per permettere al politopo di dimezzarsi fino a raggiungere una dimensione così piccola che la distanza finale dal minimo sia trascurabile ai fini dell'applicazione</w:t>
+      </w:r>
+      <w:r>
+        <w:rPr>
+          <w:rFonts w:asciiTheme="majorHAnsi" w:eastAsia="Times New Roman" w:hAnsiTheme="majorHAnsi" w:cstheme="majorHAnsi"/>
+          <w:sz w:val="24"/>
+          <w:szCs w:val="24"/>
+          <w:lang w:val="it-IT"/>
+        </w:rPr>
+        <w:t>.</w:t>
+      </w:r>
+    </w:p>
+    <w:p>
+      <w:pPr>
+        <w:spacing w:line="360" w:lineRule="auto"/>
+        <w:jc w:val="both"/>
+        <w:rPr>
+          <w:rFonts w:asciiTheme="majorHAnsi" w:eastAsia="Times New Roman" w:hAnsiTheme="majorHAnsi" w:cstheme="majorHAnsi"/>
+          <w:sz w:val="24"/>
+          <w:szCs w:val="24"/>
+          <w:lang w:val="it-IT"/>
+        </w:rPr>
+      </w:pPr>
+    </w:p>
+    <w:p>
+      <w:pPr>
+        <w:spacing w:line="360" w:lineRule="auto"/>
+        <w:jc w:val="both"/>
+        <w:rPr>
+          <w:rFonts w:asciiTheme="majorHAnsi" w:eastAsia="Times New Roman" w:hAnsiTheme="majorHAnsi" w:cstheme="majorHAnsi"/>
+          <w:b/>
+          <w:sz w:val="24"/>
+          <w:szCs w:val="24"/>
+          <w:lang w:val="it-IT"/>
+        </w:rPr>
+      </w:pPr>
+      <w:r>
+        <w:rPr>
+          <w:rFonts w:asciiTheme="majorHAnsi" w:eastAsia="Times New Roman" w:hAnsiTheme="majorHAnsi" w:cstheme="majorHAnsi"/>
+          <w:b/>
+          <w:sz w:val="24"/>
+          <w:szCs w:val="24"/>
+          <w:lang w:val="it-IT"/>
+        </w:rPr>
+        <w:t>FUNZIONE DI ARRESTO SU NUMERO DI ITERAZIONI</w:t>
+      </w:r>
+    </w:p>
+    <w:p>
+      <w:pPr>
+        <w:spacing w:line="360" w:lineRule="auto"/>
+        <w:jc w:val="both"/>
+        <w:rPr>
+          <w:rFonts w:asciiTheme="majorHAnsi" w:eastAsia="Times New Roman" w:hAnsiTheme="majorHAnsi" w:cstheme="majorHAnsi"/>
+          <w:sz w:val="24"/>
+          <w:szCs w:val="24"/>
+          <w:lang w:val="it-IT"/>
+        </w:rPr>
+      </w:pPr>
+      <w:r>
+        <w:rPr>
+          <w:rFonts w:asciiTheme="majorHAnsi" w:eastAsia="Times New Roman" w:hAnsiTheme="majorHAnsi" w:cstheme="majorHAnsi"/>
+          <w:sz w:val="24"/>
+          <w:szCs w:val="24"/>
+          <w:lang w:val="it-IT"/>
+        </w:rPr>
+        <w:t>A</w:t>
+      </w:r>
+      <w:r>
+        <w:rPr>
+          <w:rFonts w:asciiTheme="majorHAnsi" w:eastAsia="Times New Roman" w:hAnsiTheme="majorHAnsi" w:cstheme="majorHAnsi"/>
+          <w:sz w:val="24"/>
+          <w:szCs w:val="24"/>
+          <w:lang w:val="it-IT"/>
+        </w:rPr>
+        <w:t>nche questo parametro incide nettamente sulla qualità dell'approssimazione, un numero di itera</w:t>
+      </w:r>
+      <w:r>
+        <w:rPr>
+          <w:rFonts w:asciiTheme="majorHAnsi" w:eastAsia="Times New Roman" w:hAnsiTheme="majorHAnsi" w:cstheme="majorHAnsi"/>
+          <w:sz w:val="24"/>
+          <w:szCs w:val="24"/>
+          <w:lang w:val="it-IT"/>
+        </w:rPr>
+        <w:t>z</w:t>
+      </w:r>
+      <w:r>
+        <w:rPr>
+          <w:rFonts w:asciiTheme="majorHAnsi" w:eastAsia="Times New Roman" w:hAnsiTheme="majorHAnsi" w:cstheme="majorHAnsi"/>
+          <w:sz w:val="24"/>
+          <w:szCs w:val="24"/>
+          <w:lang w:val="it-IT"/>
+        </w:rPr>
+        <w:t>ioni basso può garantire un'approssimazione grossolana del minimo</w:t>
+      </w:r>
+      <w:r>
+        <w:rPr>
+          <w:rFonts w:asciiTheme="majorHAnsi" w:eastAsia="Times New Roman" w:hAnsiTheme="majorHAnsi" w:cstheme="majorHAnsi"/>
+          <w:sz w:val="24"/>
+          <w:szCs w:val="24"/>
+          <w:lang w:val="it-IT"/>
+        </w:rPr>
+        <w:t>,</w:t>
+      </w:r>
+      <w:r>
+        <w:rPr>
+          <w:rFonts w:asciiTheme="majorHAnsi" w:eastAsia="Times New Roman" w:hAnsiTheme="majorHAnsi" w:cstheme="majorHAnsi"/>
+          <w:sz w:val="24"/>
+          <w:szCs w:val="24"/>
+          <w:lang w:val="it-IT"/>
+        </w:rPr>
+        <w:t xml:space="preserve"> che seppur può e</w:t>
+      </w:r>
+      <w:r>
+        <w:rPr>
+          <w:rFonts w:asciiTheme="majorHAnsi" w:eastAsia="Times New Roman" w:hAnsiTheme="majorHAnsi" w:cstheme="majorHAnsi"/>
+          <w:sz w:val="24"/>
+          <w:szCs w:val="24"/>
+          <w:lang w:val="it-IT"/>
+        </w:rPr>
+        <w:t xml:space="preserve">ssere migliorata regolando i </w:t>
+      </w:r>
+      <w:r>
+        <w:rPr>
+          <w:rFonts w:asciiTheme="majorHAnsi" w:eastAsia="Times New Roman" w:hAnsiTheme="majorHAnsi" w:cstheme="majorHAnsi"/>
+          <w:sz w:val="24"/>
+          <w:szCs w:val="24"/>
+          <w:lang w:val="it-IT"/>
+        </w:rPr>
+        <w:t>giusti par</w:t>
+      </w:r>
+      <w:r>
+        <w:rPr>
+          <w:rFonts w:asciiTheme="majorHAnsi" w:eastAsia="Times New Roman" w:hAnsiTheme="majorHAnsi" w:cstheme="majorHAnsi"/>
+          <w:sz w:val="24"/>
+          <w:szCs w:val="24"/>
+          <w:lang w:val="it-IT"/>
+        </w:rPr>
+        <w:t xml:space="preserve">ametri iniziali sopra descritti, </w:t>
+      </w:r>
+      <w:r>
+        <w:rPr>
+          <w:rFonts w:asciiTheme="majorHAnsi" w:eastAsia="Times New Roman" w:hAnsiTheme="majorHAnsi" w:cstheme="majorHAnsi"/>
+          <w:sz w:val="24"/>
+          <w:szCs w:val="24"/>
+          <w:lang w:val="it-IT"/>
+        </w:rPr>
+        <w:t>rimane poco accurata.</w:t>
+      </w:r>
+    </w:p>
+    <w:p>
+      <w:pPr>
+        <w:spacing w:line="360" w:lineRule="auto"/>
+        <w:jc w:val="both"/>
+        <w:rPr>
+          <w:rFonts w:asciiTheme="majorHAnsi" w:eastAsia="Times New Roman" w:hAnsiTheme="majorHAnsi" w:cstheme="majorHAnsi"/>
+          <w:sz w:val="24"/>
+          <w:szCs w:val="24"/>
+          <w:lang w:val="it-IT"/>
+        </w:rPr>
+      </w:pPr>
+      <w:r>
+        <w:rPr>
+          <w:rFonts w:asciiTheme="majorHAnsi" w:eastAsia="Times New Roman" w:hAnsiTheme="majorHAnsi" w:cstheme="majorHAnsi"/>
+          <w:sz w:val="24"/>
+          <w:szCs w:val="24"/>
+          <w:lang w:val="it-IT"/>
+        </w:rPr>
+        <w:t>D</w:t>
+      </w:r>
+      <w:r>
+        <w:rPr>
+          <w:rFonts w:asciiTheme="majorHAnsi" w:eastAsia="Times New Roman" w:hAnsiTheme="majorHAnsi" w:cstheme="majorHAnsi"/>
+          <w:sz w:val="24"/>
+          <w:szCs w:val="24"/>
+          <w:lang w:val="it-IT"/>
+        </w:rPr>
+        <w:t>iversamente</w:t>
+      </w:r>
+      <w:r>
+        <w:rPr>
+          <w:rFonts w:asciiTheme="majorHAnsi" w:eastAsia="Times New Roman" w:hAnsiTheme="majorHAnsi" w:cstheme="majorHAnsi"/>
+          <w:sz w:val="24"/>
+          <w:szCs w:val="24"/>
+          <w:lang w:val="it-IT"/>
+        </w:rPr>
+        <w:t>,</w:t>
+      </w:r>
+      <w:r>
+        <w:rPr>
+          <w:rFonts w:asciiTheme="majorHAnsi" w:eastAsia="Times New Roman" w:hAnsiTheme="majorHAnsi" w:cstheme="majorHAnsi"/>
+          <w:sz w:val="24"/>
+          <w:szCs w:val="24"/>
+          <w:lang w:val="it-IT"/>
+        </w:rPr>
+        <w:t xml:space="preserve"> un grande numero di iterazioni può essere inutile in quanto seppur il risultato sia un'approssimazione più raffinata del minimo, potrebbe non essere necessario ai fini dell'applicazione e </w:t>
+      </w:r>
+      <w:r>
+        <w:rPr>
+          <w:rFonts w:asciiTheme="majorHAnsi" w:eastAsia="Times New Roman" w:hAnsiTheme="majorHAnsi" w:cstheme="majorHAnsi"/>
+          <w:sz w:val="24"/>
+          <w:szCs w:val="24"/>
+          <w:lang w:val="it-IT"/>
+        </w:rPr>
+        <w:lastRenderedPageBreak/>
+        <w:t>magari si sarà raggiunta una precisione tale da soddisfare le nostre esigenze un gran numero di iterazioni prima, ques</w:t>
+      </w:r>
+      <w:r>
+        <w:rPr>
+          <w:rFonts w:asciiTheme="majorHAnsi" w:eastAsia="Times New Roman" w:hAnsiTheme="majorHAnsi" w:cstheme="majorHAnsi"/>
+          <w:sz w:val="24"/>
+          <w:szCs w:val="24"/>
+          <w:lang w:val="it-IT"/>
+        </w:rPr>
+        <w:t>to è uno spreco computazionale.</w:t>
+      </w:r>
+      <w:bookmarkStart w:id="0" w:name="_GoBack"/>
+      <w:bookmarkEnd w:id="0"/>
+    </w:p>
     <w:sectPr>
       <w:pgSz w:w="12240" w:h="15840"/>
       <w:pgMar w:top="1417" w:right="1134" w:bottom="1134" w:left="1134" w:header="720" w:footer="720" w:gutter="0"/>
@@ -11170,6 +11958,270 @@
     </w:sectPr>
   </w:body>
 </w:document>
+</file>
+
+<file path=word/numbering.xml><?xml version="1.0" encoding="utf-8"?>
+<w:numbering xmlns:wpc="http://schemas.microsoft.com/office/word/2010/wordprocessingCanvas" xmlns:cx="http://schemas.microsoft.com/office/drawing/2014/chartex" xmlns:mc="http://schemas.openxmlformats.org/markup-compatibility/2006" xmlns:o="urn:schemas-microsoft-com:office:office" xmlns:r="http://schemas.openxmlformats.org/officeDocument/2006/relationships" xmlns:m="http://schemas.openxmlformats.org/officeDocument/2006/math" xmlns:v="urn:schemas-microsoft-com:vml" xmlns:wp14="http://schemas.microsoft.com/office/word/2010/wordprocessingDrawing" xmlns:wp="http://schemas.openxmlformats.org/drawingml/2006/wordprocessingDrawing" xmlns:w10="urn:schemas-microsoft-com:office:word" xmlns:w="http://schemas.openxmlformats.org/wordprocessingml/2006/main" xmlns:w14="http://schemas.microsoft.com/office/word/2010/wordml" xmlns:w15="http://schemas.microsoft.com/office/word/2012/wordml" xmlns:w16se="http://schemas.microsoft.com/office/word/2015/wordml/symex" xmlns:wpg="http://schemas.microsoft.com/office/word/2010/wordprocessingGroup" xmlns:wpi="http://schemas.microsoft.com/office/word/2010/wordprocessingInk" xmlns:wne="http://schemas.microsoft.com/office/word/2006/wordml" xmlns:wps="http://schemas.microsoft.com/office/word/2010/wordprocessingShape" mc:Ignorable="w14 w15 w16se wp14">
+  <w:abstractNum w:abstractNumId="0" w15:restartNumberingAfterBreak="0">
+    <w:nsid w:val="07903D9B"/>
+    <w:multiLevelType w:val="hybridMultilevel"/>
+    <w:tmpl w:val="27761F54"/>
+    <w:lvl w:ilvl="0" w:tplc="04100001">
+      <w:start w:val="1"/>
+      <w:numFmt w:val="bullet"/>
+      <w:lvlText w:val=""/>
+      <w:lvlJc w:val="left"/>
+      <w:pPr>
+        <w:ind w:left="1080" w:hanging="360"/>
+      </w:pPr>
+      <w:rPr>
+        <w:rFonts w:ascii="Symbol" w:hAnsi="Symbol" w:hint="default"/>
+      </w:rPr>
+    </w:lvl>
+    <w:lvl w:ilvl="1" w:tplc="04100003" w:tentative="1">
+      <w:start w:val="1"/>
+      <w:numFmt w:val="bullet"/>
+      <w:lvlText w:val="o"/>
+      <w:lvlJc w:val="left"/>
+      <w:pPr>
+        <w:ind w:left="1800" w:hanging="360"/>
+      </w:pPr>
+      <w:rPr>
+        <w:rFonts w:ascii="Courier New" w:hAnsi="Courier New" w:cs="Courier New" w:hint="default"/>
+      </w:rPr>
+    </w:lvl>
+    <w:lvl w:ilvl="2" w:tplc="04100005" w:tentative="1">
+      <w:start w:val="1"/>
+      <w:numFmt w:val="bullet"/>
+      <w:lvlText w:val=""/>
+      <w:lvlJc w:val="left"/>
+      <w:pPr>
+        <w:ind w:left="2520" w:hanging="360"/>
+      </w:pPr>
+      <w:rPr>
+        <w:rFonts w:ascii="Wingdings" w:hAnsi="Wingdings" w:hint="default"/>
+      </w:rPr>
+    </w:lvl>
+    <w:lvl w:ilvl="3" w:tplc="04100001" w:tentative="1">
+      <w:start w:val="1"/>
+      <w:numFmt w:val="bullet"/>
+      <w:lvlText w:val=""/>
+      <w:lvlJc w:val="left"/>
+      <w:pPr>
+        <w:ind w:left="3240" w:hanging="360"/>
+      </w:pPr>
+      <w:rPr>
+        <w:rFonts w:ascii="Symbol" w:hAnsi="Symbol" w:hint="default"/>
+      </w:rPr>
+    </w:lvl>
+    <w:lvl w:ilvl="4" w:tplc="04100003" w:tentative="1">
+      <w:start w:val="1"/>
+      <w:numFmt w:val="bullet"/>
+      <w:lvlText w:val="o"/>
+      <w:lvlJc w:val="left"/>
+      <w:pPr>
+        <w:ind w:left="3960" w:hanging="360"/>
+      </w:pPr>
+      <w:rPr>
+        <w:rFonts w:ascii="Courier New" w:hAnsi="Courier New" w:cs="Courier New" w:hint="default"/>
+      </w:rPr>
+    </w:lvl>
+    <w:lvl w:ilvl="5" w:tplc="04100005" w:tentative="1">
+      <w:start w:val="1"/>
+      <w:numFmt w:val="bullet"/>
+      <w:lvlText w:val=""/>
+      <w:lvlJc w:val="left"/>
+      <w:pPr>
+        <w:ind w:left="4680" w:hanging="360"/>
+      </w:pPr>
+      <w:rPr>
+        <w:rFonts w:ascii="Wingdings" w:hAnsi="Wingdings" w:hint="default"/>
+      </w:rPr>
+    </w:lvl>
+    <w:lvl w:ilvl="6" w:tplc="04100001" w:tentative="1">
+      <w:start w:val="1"/>
+      <w:numFmt w:val="bullet"/>
+      <w:lvlText w:val=""/>
+      <w:lvlJc w:val="left"/>
+      <w:pPr>
+        <w:ind w:left="5400" w:hanging="360"/>
+      </w:pPr>
+      <w:rPr>
+        <w:rFonts w:ascii="Symbol" w:hAnsi="Symbol" w:hint="default"/>
+      </w:rPr>
+    </w:lvl>
+    <w:lvl w:ilvl="7" w:tplc="04100003" w:tentative="1">
+      <w:start w:val="1"/>
+      <w:numFmt w:val="bullet"/>
+      <w:lvlText w:val="o"/>
+      <w:lvlJc w:val="left"/>
+      <w:pPr>
+        <w:ind w:left="6120" w:hanging="360"/>
+      </w:pPr>
+      <w:rPr>
+        <w:rFonts w:ascii="Courier New" w:hAnsi="Courier New" w:cs="Courier New" w:hint="default"/>
+      </w:rPr>
+    </w:lvl>
+    <w:lvl w:ilvl="8" w:tplc="04100005" w:tentative="1">
+      <w:start w:val="1"/>
+      <w:numFmt w:val="bullet"/>
+      <w:lvlText w:val=""/>
+      <w:lvlJc w:val="left"/>
+      <w:pPr>
+        <w:ind w:left="6840" w:hanging="360"/>
+      </w:pPr>
+      <w:rPr>
+        <w:rFonts w:ascii="Wingdings" w:hAnsi="Wingdings" w:hint="default"/>
+      </w:rPr>
+    </w:lvl>
+  </w:abstractNum>
+  <w:abstractNum w:abstractNumId="1" w15:restartNumberingAfterBreak="0">
+    <w:nsid w:val="4CF8179B"/>
+    <w:multiLevelType w:val="hybridMultilevel"/>
+    <w:tmpl w:val="82186B6C"/>
+    <w:lvl w:ilvl="0" w:tplc="83109F74">
+      <w:start w:val="1"/>
+      <w:numFmt w:val="bullet"/>
+      <w:lvlText w:val=" "/>
+      <w:lvlJc w:val="left"/>
+      <w:pPr>
+        <w:tabs>
+          <w:tab w:val="num" w:pos="720"/>
+        </w:tabs>
+        <w:ind w:left="720" w:hanging="360"/>
+      </w:pPr>
+      <w:rPr>
+        <w:rFonts w:ascii="Calibri" w:hAnsi="Calibri" w:hint="default"/>
+      </w:rPr>
+    </w:lvl>
+    <w:lvl w:ilvl="1" w:tplc="9710B18A" w:tentative="1">
+      <w:start w:val="1"/>
+      <w:numFmt w:val="bullet"/>
+      <w:lvlText w:val=" "/>
+      <w:lvlJc w:val="left"/>
+      <w:pPr>
+        <w:tabs>
+          <w:tab w:val="num" w:pos="1440"/>
+        </w:tabs>
+        <w:ind w:left="1440" w:hanging="360"/>
+      </w:pPr>
+      <w:rPr>
+        <w:rFonts w:ascii="Calibri" w:hAnsi="Calibri" w:hint="default"/>
+      </w:rPr>
+    </w:lvl>
+    <w:lvl w:ilvl="2" w:tplc="68B0AA7C" w:tentative="1">
+      <w:start w:val="1"/>
+      <w:numFmt w:val="bullet"/>
+      <w:lvlText w:val=" "/>
+      <w:lvlJc w:val="left"/>
+      <w:pPr>
+        <w:tabs>
+          <w:tab w:val="num" w:pos="2160"/>
+        </w:tabs>
+        <w:ind w:left="2160" w:hanging="360"/>
+      </w:pPr>
+      <w:rPr>
+        <w:rFonts w:ascii="Calibri" w:hAnsi="Calibri" w:hint="default"/>
+      </w:rPr>
+    </w:lvl>
+    <w:lvl w:ilvl="3" w:tplc="D27203F8" w:tentative="1">
+      <w:start w:val="1"/>
+      <w:numFmt w:val="bullet"/>
+      <w:lvlText w:val=" "/>
+      <w:lvlJc w:val="left"/>
+      <w:pPr>
+        <w:tabs>
+          <w:tab w:val="num" w:pos="2880"/>
+        </w:tabs>
+        <w:ind w:left="2880" w:hanging="360"/>
+      </w:pPr>
+      <w:rPr>
+        <w:rFonts w:ascii="Calibri" w:hAnsi="Calibri" w:hint="default"/>
+      </w:rPr>
+    </w:lvl>
+    <w:lvl w:ilvl="4" w:tplc="97C6F730" w:tentative="1">
+      <w:start w:val="1"/>
+      <w:numFmt w:val="bullet"/>
+      <w:lvlText w:val=" "/>
+      <w:lvlJc w:val="left"/>
+      <w:pPr>
+        <w:tabs>
+          <w:tab w:val="num" w:pos="3600"/>
+        </w:tabs>
+        <w:ind w:left="3600" w:hanging="360"/>
+      </w:pPr>
+      <w:rPr>
+        <w:rFonts w:ascii="Calibri" w:hAnsi="Calibri" w:hint="default"/>
+      </w:rPr>
+    </w:lvl>
+    <w:lvl w:ilvl="5" w:tplc="97D6964A" w:tentative="1">
+      <w:start w:val="1"/>
+      <w:numFmt w:val="bullet"/>
+      <w:lvlText w:val=" "/>
+      <w:lvlJc w:val="left"/>
+      <w:pPr>
+        <w:tabs>
+          <w:tab w:val="num" w:pos="4320"/>
+        </w:tabs>
+        <w:ind w:left="4320" w:hanging="360"/>
+      </w:pPr>
+      <w:rPr>
+        <w:rFonts w:ascii="Calibri" w:hAnsi="Calibri" w:hint="default"/>
+      </w:rPr>
+    </w:lvl>
+    <w:lvl w:ilvl="6" w:tplc="11C04E4C" w:tentative="1">
+      <w:start w:val="1"/>
+      <w:numFmt w:val="bullet"/>
+      <w:lvlText w:val=" "/>
+      <w:lvlJc w:val="left"/>
+      <w:pPr>
+        <w:tabs>
+          <w:tab w:val="num" w:pos="5040"/>
+        </w:tabs>
+        <w:ind w:left="5040" w:hanging="360"/>
+      </w:pPr>
+      <w:rPr>
+        <w:rFonts w:ascii="Calibri" w:hAnsi="Calibri" w:hint="default"/>
+      </w:rPr>
+    </w:lvl>
+    <w:lvl w:ilvl="7" w:tplc="2F60E45E" w:tentative="1">
+      <w:start w:val="1"/>
+      <w:numFmt w:val="bullet"/>
+      <w:lvlText w:val=" "/>
+      <w:lvlJc w:val="left"/>
+      <w:pPr>
+        <w:tabs>
+          <w:tab w:val="num" w:pos="5760"/>
+        </w:tabs>
+        <w:ind w:left="5760" w:hanging="360"/>
+      </w:pPr>
+      <w:rPr>
+        <w:rFonts w:ascii="Calibri" w:hAnsi="Calibri" w:hint="default"/>
+      </w:rPr>
+    </w:lvl>
+    <w:lvl w:ilvl="8" w:tplc="735E3A4A" w:tentative="1">
+      <w:start w:val="1"/>
+      <w:numFmt w:val="bullet"/>
+      <w:lvlText w:val=" "/>
+      <w:lvlJc w:val="left"/>
+      <w:pPr>
+        <w:tabs>
+          <w:tab w:val="num" w:pos="6480"/>
+        </w:tabs>
+        <w:ind w:left="6480" w:hanging="360"/>
+      </w:pPr>
+      <w:rPr>
+        <w:rFonts w:ascii="Calibri" w:hAnsi="Calibri" w:hint="default"/>
+      </w:rPr>
+    </w:lvl>
+  </w:abstractNum>
+  <w:num w:numId="1">
+    <w:abstractNumId w:val="1"/>
+  </w:num>
+  <w:num w:numId="2">
+    <w:abstractNumId w:val="0"/>
+  </w:num>
+</w:numbering>
 </file>
 
 <file path=word/styles.xml><?xml version="1.0" encoding="utf-8"?>
@@ -11636,6 +12688,17 @@
       <w:szCs w:val="56"/>
     </w:rPr>
   </w:style>
+  <w:style w:type="paragraph" w:styleId="Paragrafoelenco">
+    <w:name w:val="List Paragraph"/>
+    <w:basedOn w:val="Normale"/>
+    <w:uiPriority w:val="34"/>
+    <w:qFormat/>
+    <w:rsid w:val="00B4176B"/>
+    <w:pPr>
+      <w:ind w:left="720"/>
+      <w:contextualSpacing/>
+    </w:pPr>
+  </w:style>
 </w:styles>
 </file>
 
@@ -11905,7 +12968,7 @@
 </file>
 
 <file path=customXml/itemProps1.xml><?xml version="1.0" encoding="utf-8"?>
-<ds:datastoreItem xmlns:ds="http://schemas.openxmlformats.org/officeDocument/2006/customXml" ds:itemID="{294DCC03-6018-430A-8D46-4D8D06A257AC}">
+<ds:datastoreItem xmlns:ds="http://schemas.openxmlformats.org/officeDocument/2006/customXml" ds:itemID="{50A2BE28-08D6-45FA-B55A-EBF12C8EED13}">
   <ds:schemaRefs>
     <ds:schemaRef ds:uri="http://schemas.openxmlformats.org/officeDocument/2006/bibliography"/>
   </ds:schemaRefs>

</xml_diff>